<commit_message>
chg: Added D&G for D12, added VID intel D11
</commit_message>
<xml_diff>
--- a/UNDER DEVELOPMENT/CJTF D_G/OPAR CJTF DIRECTION AND GUIDANCE D12.docx
+++ b/UNDER DEVELOPMENT/CJTF D_G/OPAR CJTF DIRECTION AND GUIDANCE D12.docx
@@ -161,7 +161,13 @@
         <w:rPr>
           <w:lang w:val="en-US"/>
         </w:rPr>
-        <w:t>10</w:t>
+        <w:t>1</w:t>
+      </w:r>
+      <w:r>
+        <w:rPr>
+          <w:lang w:val="en-US"/>
+        </w:rPr>
+        <w:t>1</w:t>
       </w:r>
       <w:r>
         <w:rPr>
@@ -307,15 +313,24 @@
           <w:lang w:val="en-US"/>
         </w:rPr>
       </w:pPr>
+    </w:p>
+    <w:p>
+      <w:pPr>
+        <w:pStyle w:val="Ingenmellomrom"/>
+        <w:jc w:val="center"/>
+        <w:rPr>
+          <w:lang w:val="en-US"/>
+        </w:rPr>
+      </w:pPr>
       <w:r>
         <w:rPr>
           <w:noProof/>
         </w:rPr>
         <w:drawing>
           <wp:inline distT="0" distB="0" distL="0" distR="0">
-            <wp:extent cx="4723500" cy="2552700"/>
-            <wp:effectExtent l="19050" t="0" r="900" b="0"/>
-            <wp:docPr id="3" name="Bilde 4"/>
+            <wp:extent cx="4362094" cy="2714625"/>
+            <wp:effectExtent l="19050" t="0" r="356" b="0"/>
+            <wp:docPr id="2" name="Bilde 1"/>
             <wp:cNvGraphicFramePr>
               <a:graphicFrameLocks xmlns:a="http://schemas.openxmlformats.org/drawingml/2006/main" noChangeAspect="1"/>
             </wp:cNvGraphicFramePr>
@@ -323,7 +338,7 @@
               <a:graphicData uri="http://schemas.openxmlformats.org/drawingml/2006/picture">
                 <pic:pic xmlns:pic="http://schemas.openxmlformats.org/drawingml/2006/picture">
                   <pic:nvPicPr>
-                    <pic:cNvPr id="0" name="Picture 4"/>
+                    <pic:cNvPr id="0" name="Picture 1"/>
                     <pic:cNvPicPr>
                       <a:picLocks noChangeAspect="1" noChangeArrowheads="1"/>
                     </pic:cNvPicPr>
@@ -338,7 +353,7 @@
                   <pic:spPr bwMode="auto">
                     <a:xfrm>
                       <a:off x="0" y="0"/>
-                      <a:ext cx="4726575" cy="2554362"/>
+                      <a:ext cx="4366503" cy="2717369"/>
                     </a:xfrm>
                     <a:prstGeom prst="rect">
                       <a:avLst/>
@@ -380,7 +395,6 @@
       </w:pPr>
       <w:proofErr w:type="spellStart"/>
       <w:r>
-        <w:lastRenderedPageBreak/>
         <w:t>Friendly</w:t>
       </w:r>
       <w:proofErr w:type="spellEnd"/>
@@ -966,25 +980,22 @@
         <w:rPr>
           <w:lang w:val="en-US"/>
         </w:rPr>
-        <w:t xml:space="preserve">SAG-1 </w:t>
-      </w:r>
-      <w:r>
-        <w:rPr>
-          <w:lang w:val="en-US"/>
-        </w:rPr>
-        <w:t>continues</w:t>
-      </w:r>
-      <w:r>
-        <w:rPr>
-          <w:lang w:val="en-US"/>
-        </w:rPr>
-        <w:t xml:space="preserve"> to support the mission by </w:t>
-      </w:r>
-      <w:r>
-        <w:rPr>
-          <w:lang w:val="en-US"/>
-        </w:rPr>
-        <w:t>creating a screen for potential Russian interference from the WEST.</w:t>
+        <w:lastRenderedPageBreak/>
+        <w:t xml:space="preserve">CSG-73 </w:t>
+      </w:r>
+      <w:proofErr w:type="gramStart"/>
+      <w:r>
+        <w:rPr>
+          <w:lang w:val="en-US"/>
+        </w:rPr>
+        <w:t>have</w:t>
+      </w:r>
+      <w:proofErr w:type="gramEnd"/>
+      <w:r>
+        <w:rPr>
+          <w:lang w:val="en-US"/>
+        </w:rPr>
+        <w:t xml:space="preserve"> been added to CJTF-82 to increase the availability of sorties, and provide flexibility for operations by having carriers available at various locations.</w:t>
       </w:r>
     </w:p>
     <w:p>
@@ -1002,123 +1013,25 @@
         <w:rPr>
           <w:lang w:val="en-US"/>
         </w:rPr>
-        <w:lastRenderedPageBreak/>
-        <w:t xml:space="preserve">CJTF MCC </w:t>
-      </w:r>
-      <w:r>
-        <w:rPr>
-          <w:lang w:val="en-US"/>
-        </w:rPr>
-        <w:t>has</w:t>
-      </w:r>
-      <w:r>
-        <w:rPr>
-          <w:lang w:val="en-US"/>
-        </w:rPr>
-        <w:t xml:space="preserve"> been given command of </w:t>
-      </w:r>
-      <w:proofErr w:type="gramStart"/>
-      <w:r>
-        <w:rPr>
-          <w:lang w:val="en-US"/>
-        </w:rPr>
-        <w:t>a</w:t>
-      </w:r>
-      <w:proofErr w:type="gramEnd"/>
-      <w:r>
-        <w:rPr>
-          <w:lang w:val="en-US"/>
-        </w:rPr>
-        <w:t xml:space="preserve"> attack submarine, SSN-688 USS Los Angeles. The mission for the submarine is to deny Russia freedom of action in the eastern Mediterranean</w:t>
-      </w:r>
-    </w:p>
-    <w:p>
-      <w:pPr>
-        <w:pStyle w:val="Ingenmellomrom"/>
-        <w:rPr>
-          <w:lang w:val="en-US"/>
-        </w:rPr>
-      </w:pPr>
-      <w:r>
-        <w:rPr>
-          <w:noProof/>
-        </w:rPr>
-        <w:drawing>
-          <wp:inline distT="0" distB="0" distL="0" distR="0">
-            <wp:extent cx="4552950" cy="3843662"/>
-            <wp:effectExtent l="19050" t="0" r="0" b="0"/>
-            <wp:docPr id="7" name="Bilde 7"/>
-            <wp:cNvGraphicFramePr>
-              <a:graphicFrameLocks xmlns:a="http://schemas.openxmlformats.org/drawingml/2006/main" noChangeAspect="1"/>
-            </wp:cNvGraphicFramePr>
-            <a:graphic xmlns:a="http://schemas.openxmlformats.org/drawingml/2006/main">
-              <a:graphicData uri="http://schemas.openxmlformats.org/drawingml/2006/picture">
-                <pic:pic xmlns:pic="http://schemas.openxmlformats.org/drawingml/2006/picture">
-                  <pic:nvPicPr>
-                    <pic:cNvPr id="0" name="Picture 7"/>
-                    <pic:cNvPicPr>
-                      <a:picLocks noChangeAspect="1" noChangeArrowheads="1"/>
-                    </pic:cNvPicPr>
-                  </pic:nvPicPr>
-                  <pic:blipFill>
-                    <a:blip r:embed="rId12" cstate="print"/>
-                    <a:srcRect/>
-                    <a:stretch>
-                      <a:fillRect/>
-                    </a:stretch>
-                  </pic:blipFill>
-                  <pic:spPr bwMode="auto">
-                    <a:xfrm>
-                      <a:off x="0" y="0"/>
-                      <a:ext cx="4551445" cy="3842391"/>
-                    </a:xfrm>
-                    <a:prstGeom prst="rect">
-                      <a:avLst/>
-                    </a:prstGeom>
-                    <a:noFill/>
-                    <a:ln w="9525">
-                      <a:noFill/>
-                      <a:miter lim="800000"/>
-                      <a:headEnd/>
-                      <a:tailEnd/>
-                    </a:ln>
-                  </pic:spPr>
-                </pic:pic>
-              </a:graphicData>
-            </a:graphic>
-          </wp:inline>
-        </w:drawing>
-      </w:r>
-    </w:p>
-    <w:p>
-      <w:pPr>
-        <w:pStyle w:val="Ingenmellomrom"/>
-        <w:ind w:left="720"/>
-        <w:rPr>
-          <w:lang w:val="en-US"/>
-        </w:rPr>
-      </w:pPr>
-    </w:p>
-    <w:p>
-      <w:pPr>
-        <w:pStyle w:val="Ingenmellomrom"/>
-        <w:rPr>
-          <w:lang w:val="en-US"/>
-        </w:rPr>
-      </w:pPr>
-    </w:p>
-    <w:p>
-      <w:pPr>
-        <w:pStyle w:val="Overskrift3"/>
-        <w:rPr>
-          <w:lang w:val="en-US"/>
-        </w:rPr>
-      </w:pPr>
-      <w:r>
-        <w:rPr>
-          <w:lang w:val="en-US"/>
-        </w:rPr>
-        <w:t>Joint Force Air Component Command (JFACC)</w:t>
+        <w:t xml:space="preserve">SAG-1 </w:t>
+      </w:r>
+      <w:r>
+        <w:rPr>
+          <w:lang w:val="en-US"/>
+        </w:rPr>
+        <w:t>continues</w:t>
+      </w:r>
+      <w:r>
+        <w:rPr>
+          <w:lang w:val="en-US"/>
+        </w:rPr>
+        <w:t xml:space="preserve"> to support the mission by </w:t>
+      </w:r>
+      <w:r>
+        <w:rPr>
+          <w:lang w:val="en-US"/>
+        </w:rPr>
+        <w:t>creating a screen for potential Russian interference from the WEST.</w:t>
       </w:r>
     </w:p>
     <w:p>
@@ -1136,8 +1049,37 @@
         <w:rPr>
           <w:lang w:val="en-US"/>
         </w:rPr>
-        <w:t>IAW JFACC JAOP and AOD’s</w:t>
-      </w:r>
+        <w:t xml:space="preserve">CJTF MCC </w:t>
+      </w:r>
+      <w:r>
+        <w:rPr>
+          <w:lang w:val="en-US"/>
+        </w:rPr>
+        <w:t>is commanding the submarine</w:t>
+      </w:r>
+      <w:r>
+        <w:rPr>
+          <w:lang w:val="en-US"/>
+        </w:rPr>
+        <w:t xml:space="preserve"> SSN-688 USS Los Angeles. The mission for the submarine is to deny Russia freedom of action in the eastern Mediterranean</w:t>
+      </w:r>
+    </w:p>
+    <w:p>
+      <w:pPr>
+        <w:pStyle w:val="Ingenmellomrom"/>
+        <w:rPr>
+          <w:lang w:val="en-US"/>
+        </w:rPr>
+      </w:pPr>
+    </w:p>
+    <w:p>
+      <w:pPr>
+        <w:pStyle w:val="Ingenmellomrom"/>
+        <w:ind w:left="720"/>
+        <w:rPr>
+          <w:lang w:val="en-US"/>
+        </w:rPr>
+      </w:pPr>
     </w:p>
     <w:p>
       <w:pPr>
@@ -1158,7 +1100,7 @@
         <w:rPr>
           <w:lang w:val="en-US"/>
         </w:rPr>
-        <w:t>Special Operations Component Command (SOCC)</w:t>
+        <w:t>Joint Force Air Component Command (JFACC)</w:t>
       </w:r>
     </w:p>
     <w:p>
@@ -1176,7 +1118,29 @@
         <w:rPr>
           <w:lang w:val="en-US"/>
         </w:rPr>
-        <w:t>Several SOF teams have started insertion into Syria to prepare for CJTF-82 Operations order phase 2.</w:t>
+        <w:t>IAW JFACC JAOP and AOD’s</w:t>
+      </w:r>
+    </w:p>
+    <w:p>
+      <w:pPr>
+        <w:pStyle w:val="Ingenmellomrom"/>
+        <w:rPr>
+          <w:lang w:val="en-US"/>
+        </w:rPr>
+      </w:pPr>
+    </w:p>
+    <w:p>
+      <w:pPr>
+        <w:pStyle w:val="Overskrift3"/>
+        <w:rPr>
+          <w:lang w:val="en-US"/>
+        </w:rPr>
+      </w:pPr>
+      <w:r>
+        <w:rPr>
+          <w:lang w:val="en-US"/>
+        </w:rPr>
+        <w:t>Special Operations Component Command (SOCC)</w:t>
       </w:r>
     </w:p>
     <w:p>
@@ -1194,6 +1158,24 @@
         <w:rPr>
           <w:lang w:val="en-US"/>
         </w:rPr>
+        <w:t>Several SOF teams have started insertion into Syria to prepare for CJTF-82 Operations order phase 2.</w:t>
+      </w:r>
+    </w:p>
+    <w:p>
+      <w:pPr>
+        <w:pStyle w:val="Ingenmellomrom"/>
+        <w:numPr>
+          <w:ilvl w:val="0"/>
+          <w:numId w:val="16"/>
+        </w:numPr>
+        <w:rPr>
+          <w:lang w:val="en-US"/>
+        </w:rPr>
+      </w:pPr>
+      <w:r>
+        <w:rPr>
+          <w:lang w:val="en-US"/>
+        </w:rPr>
         <w:t>SOF teams are also on stand</w:t>
       </w:r>
       <w:r>
@@ -1252,7 +1234,7 @@
         <w:rPr>
           <w:lang w:val="en-US"/>
         </w:rPr>
-        <w:t>10</w:t>
+        <w:t>11</w:t>
       </w:r>
     </w:p>
     <w:p>
@@ -1346,7 +1328,6 @@
         <w:rPr>
           <w:lang w:val="en-US"/>
         </w:rPr>
-        <w:lastRenderedPageBreak/>
         <w:t>Direction and Guidance</w:t>
       </w:r>
     </w:p>
@@ -1644,6 +1625,7 @@
         <w:rPr>
           <w:lang w:val="en-US"/>
         </w:rPr>
+        <w:lastRenderedPageBreak/>
         <w:t>Revise priority on Joint Target List (JTL).</w:t>
       </w:r>
     </w:p>
@@ -1680,7 +1662,19 @@
         <w:rPr>
           <w:lang w:val="en-US"/>
         </w:rPr>
-        <w:t>Submit CONOP (Concept of Operations) to CJTF HQ for approval.</w:t>
+        <w:t xml:space="preserve">Submit CONOP (Concept of Operations) </w:t>
+      </w:r>
+      <w:r>
+        <w:rPr>
+          <w:lang w:val="en-US"/>
+        </w:rPr>
+        <w:t xml:space="preserve">for phase 2 </w:t>
+      </w:r>
+      <w:r>
+        <w:rPr>
+          <w:lang w:val="en-US"/>
+        </w:rPr>
+        <w:t>to CJTF HQ for approval.</w:t>
       </w:r>
     </w:p>
     <w:p>
@@ -1818,6 +1812,52 @@
     <w:p>
       <w:pPr>
         <w:pStyle w:val="Ingenmellomrom"/>
+        <w:numPr>
+          <w:ilvl w:val="1"/>
+          <w:numId w:val="15"/>
+        </w:numPr>
+        <w:rPr>
+          <w:lang w:val="en-US"/>
+        </w:rPr>
+      </w:pPr>
+      <w:r>
+        <w:rPr>
+          <w:lang w:val="en-US"/>
+        </w:rPr>
+        <w:t xml:space="preserve">This needs to be </w:t>
+      </w:r>
+      <w:proofErr w:type="gramStart"/>
+      <w:r>
+        <w:rPr>
+          <w:lang w:val="en-US"/>
+        </w:rPr>
+        <w:t>a</w:t>
+      </w:r>
+      <w:proofErr w:type="gramEnd"/>
+      <w:r>
+        <w:rPr>
+          <w:lang w:val="en-US"/>
+        </w:rPr>
+        <w:t xml:space="preserve"> executable plan, with all necessary C2 arrangement, targets, </w:t>
+      </w:r>
+      <w:proofErr w:type="spellStart"/>
+      <w:r>
+        <w:rPr>
+          <w:lang w:val="en-US"/>
+        </w:rPr>
+        <w:t>deconfliction</w:t>
+      </w:r>
+      <w:proofErr w:type="spellEnd"/>
+      <w:r>
+        <w:rPr>
+          <w:lang w:val="en-US"/>
+        </w:rPr>
+        <w:t>, support in place.</w:t>
+      </w:r>
+    </w:p>
+    <w:p>
+      <w:pPr>
+        <w:pStyle w:val="Ingenmellomrom"/>
         <w:rPr>
           <w:lang w:val="en-US"/>
         </w:rPr>
@@ -2068,7 +2108,6 @@
         <w:rPr>
           <w:lang w:val="en-US"/>
         </w:rPr>
-        <w:lastRenderedPageBreak/>
         <w:t>Diplomatic situation</w:t>
       </w:r>
     </w:p>
@@ -2350,8 +2389,8 @@
       </w:r>
     </w:p>
     <w:sectPr>
-      <w:headerReference w:type="default" r:id="rId13"/>
-      <w:footerReference w:type="default" r:id="rId14"/>
+      <w:headerReference w:type="default" r:id="rId12"/>
+      <w:footerReference w:type="default" r:id="rId13"/>
       <w:pgSz w:w="11906" w:h="16838"/>
       <w:pgMar w:top="1417" w:right="1417" w:bottom="1417" w:left="1417" w:header="708" w:footer="708" w:gutter="0"/>
       <w:cols w:space="708"/>
@@ -5269,7 +5308,7 @@
 </file>
 
 <file path=customXml/itemProps1.xml><?xml version="1.0" encoding="utf-8"?>
-<ds:datastoreItem xmlns:ds="http://schemas.openxmlformats.org/officeDocument/2006/customXml" ds:itemID="{F9992565-9840-42B1-A28D-E7600877B1D7}">
+<ds:datastoreItem xmlns:ds="http://schemas.openxmlformats.org/officeDocument/2006/customXml" ds:itemID="{3E479FC1-F36C-423B-8DE1-1625D1B32485}">
   <ds:schemaRefs>
     <ds:schemaRef ds:uri="http://schemas.openxmlformats.org/officeDocument/2006/bibliography"/>
   </ds:schemaRefs>

</xml_diff>